<commit_message>
review use case do Thiago. update do meu use case
</commit_message>
<xml_diff>
--- a/Project/Phase 1/Sprint 1/Tiago/Use_case_description_Tiago.docx
+++ b/Project/Phase 1/Sprint 1/Tiago/Use_case_description_Tiago.docx
@@ -339,19 +339,7 @@
         <w:rPr>
           <w:lang w:val="en-US"/>
         </w:rPr>
-        <w:t xml:space="preserve">Have </w:t>
-      </w:r>
-      <w:r>
-        <w:rPr>
-          <w:lang w:val="en-US"/>
-        </w:rPr>
-        <w:t>entries</w:t>
-      </w:r>
-      <w:r>
-        <w:rPr>
-          <w:lang w:val="en-US"/>
-        </w:rPr>
-        <w:t>.</w:t>
+        <w:t>Have entries.</w:t>
       </w:r>
     </w:p>
     <w:p>
@@ -384,13 +372,7 @@
         <w:rPr>
           <w:lang w:val="en-US"/>
         </w:rPr>
-        <w:t xml:space="preserve">The </w:t>
-      </w:r>
-      <w:r>
-        <w:rPr>
-          <w:lang w:val="en-US"/>
-        </w:rPr>
-        <w:t>User selects the entries.</w:t>
+        <w:t>The User selects the entries.</w:t>
       </w:r>
     </w:p>
     <w:p>
@@ -410,13 +392,7 @@
         <w:rPr>
           <w:lang w:val="en-US"/>
         </w:rPr>
-        <w:t xml:space="preserve">he User </w:t>
-      </w:r>
-      <w:r>
-        <w:rPr>
-          <w:lang w:val="en-US"/>
-        </w:rPr>
-        <w:t xml:space="preserve">drags the </w:t>
+        <w:t xml:space="preserve">he User drags the </w:t>
       </w:r>
       <w:r>
         <w:rPr>
@@ -498,13 +474,7 @@
         <w:rPr>
           <w:lang w:val="en-US"/>
         </w:rPr>
-        <w:t xml:space="preserve">Add </w:t>
-      </w:r>
-      <w:r>
-        <w:rPr>
-          <w:lang w:val="en-US"/>
-        </w:rPr>
-        <w:t>subgroup</w:t>
+        <w:t>Add subgroup</w:t>
       </w:r>
     </w:p>
     <w:p>
@@ -542,13 +512,7 @@
         <w:rPr>
           <w:lang w:val="en-US"/>
         </w:rPr>
-        <w:t xml:space="preserve">Adds </w:t>
-      </w:r>
-      <w:r>
-        <w:rPr>
-          <w:lang w:val="en-US"/>
-        </w:rPr>
-        <w:t>a subgroup to an existing group.</w:t>
+        <w:t>Adds a subgroup to an existing group.</w:t>
       </w:r>
     </w:p>
     <w:p>
@@ -580,19 +544,7 @@
         <w:rPr>
           <w:lang w:val="en-US"/>
         </w:rPr>
-        <w:t xml:space="preserve">Have </w:t>
-      </w:r>
-      <w:r>
-        <w:rPr>
-          <w:lang w:val="en-US"/>
-        </w:rPr>
-        <w:t>a group</w:t>
-      </w:r>
-      <w:r>
-        <w:rPr>
-          <w:lang w:val="en-US"/>
-        </w:rPr>
-        <w:t>.</w:t>
+        <w:t>Have a group.</w:t>
       </w:r>
     </w:p>
     <w:p>
@@ -625,13 +577,7 @@
         <w:rPr>
           <w:lang w:val="en-US"/>
         </w:rPr>
-        <w:t xml:space="preserve">The User </w:t>
-      </w:r>
-      <w:r>
-        <w:rPr>
-          <w:lang w:val="en-US"/>
-        </w:rPr>
-        <w:t>right-clicks above the group.</w:t>
+        <w:t>The User right-clicks above the group.</w:t>
       </w:r>
     </w:p>
     <w:p>
@@ -652,13 +598,7 @@
         <w:rPr>
           <w:lang w:val="en-US"/>
         </w:rPr>
-        <w:t xml:space="preserve">he User </w:t>
-      </w:r>
-      <w:r>
-        <w:rPr>
-          <w:lang w:val="en-US"/>
-        </w:rPr>
-        <w:t xml:space="preserve">selects the </w:t>
+        <w:t xml:space="preserve">he User selects the </w:t>
       </w:r>
       <w:r>
         <w:rPr>
@@ -708,13 +648,7 @@
           <w:lang w:val="en-US"/>
         </w:rPr>
         <w:tab/>
-        <w:t>3. The User enters the subgroup name (it can leave the other details as default).</w:t>
-      </w:r>
-      <w:r>
-        <w:rPr>
-          <w:lang w:val="en-US"/>
-        </w:rPr>
-        <w:t xml:space="preserve"> </w:t>
+        <w:t xml:space="preserve">3. The User enters the subgroup name (it can leave the other details as default). </w:t>
       </w:r>
     </w:p>
     <w:p>
@@ -733,13 +667,7 @@
         <w:rPr>
           <w:lang w:val="en-US"/>
         </w:rPr>
-        <w:t>T</w:t>
-      </w:r>
-      <w:r>
-        <w:rPr>
-          <w:lang w:val="en-US"/>
-        </w:rPr>
-        <w:t>he subgroup is added to the group.</w:t>
+        <w:t>The subgroup is added to the group.</w:t>
       </w:r>
     </w:p>
     <w:p>
@@ -842,13 +770,7 @@
         <w:rPr>
           <w:lang w:val="en-US"/>
         </w:rPr>
-        <w:t xml:space="preserve">Have </w:t>
-      </w:r>
-      <w:r>
-        <w:rPr>
-          <w:lang w:val="en-US"/>
-        </w:rPr>
-        <w:t>groups.</w:t>
+        <w:t>Have groups.</w:t>
       </w:r>
     </w:p>
     <w:p>
@@ -881,13 +803,7 @@
         <w:rPr>
           <w:lang w:val="en-US"/>
         </w:rPr>
-        <w:t xml:space="preserve">The User </w:t>
-      </w:r>
-      <w:r>
-        <w:rPr>
-          <w:lang w:val="en-US"/>
-        </w:rPr>
-        <w:t>right clicks above the group or subgroup.</w:t>
+        <w:t>The User right clicks above the group or subgroup.</w:t>
       </w:r>
     </w:p>
     <w:p>
@@ -907,13 +823,7 @@
         <w:rPr>
           <w:lang w:val="en-US"/>
         </w:rPr>
-        <w:t xml:space="preserve">he User </w:t>
-      </w:r>
-      <w:r>
-        <w:rPr>
-          <w:lang w:val="en-US"/>
-        </w:rPr>
-        <w:t>selects the “remove group option” and chooses whether to keep or remove the group’s subgroups.</w:t>
+        <w:t>he User selects the “remove group option” and chooses whether to keep or remove the group’s subgroups.</w:t>
       </w:r>
     </w:p>
     <w:p>
@@ -932,19 +842,7 @@
         <w:rPr>
           <w:lang w:val="en-US"/>
         </w:rPr>
-        <w:t>The</w:t>
-      </w:r>
-      <w:r>
-        <w:rPr>
-          <w:lang w:val="en-US"/>
-        </w:rPr>
-        <w:t xml:space="preserve"> group is removed</w:t>
-      </w:r>
-      <w:r>
-        <w:rPr>
-          <w:lang w:val="en-US"/>
-        </w:rPr>
-        <w:t>.</w:t>
+        <w:t>The group is removed.</w:t>
       </w:r>
     </w:p>
     <w:p>
@@ -1223,7 +1121,13 @@
         <w:rPr>
           <w:lang w:val="en-US"/>
         </w:rPr>
-        <w:t>Filter Groups</w:t>
+        <w:t>Search</w:t>
+      </w:r>
+      <w:r>
+        <w:rPr>
+          <w:lang w:val="en-US"/>
+        </w:rPr>
+        <w:t xml:space="preserve"> Group</w:t>
       </w:r>
     </w:p>
     <w:p>
@@ -1267,7 +1171,25 @@
         <w:rPr>
           <w:lang w:val="en-US"/>
         </w:rPr>
-        <w:t>searchs for the groups name.</w:t>
+        <w:t>searches</w:t>
+      </w:r>
+      <w:r>
+        <w:rPr>
+          <w:lang w:val="en-US"/>
+        </w:rPr>
+        <w:t xml:space="preserve"> for the </w:t>
+      </w:r>
+      <w:r>
+        <w:rPr>
+          <w:lang w:val="en-US"/>
+        </w:rPr>
+        <w:t>group’s</w:t>
+      </w:r>
+      <w:r>
+        <w:rPr>
+          <w:lang w:val="en-US"/>
+        </w:rPr>
+        <w:t xml:space="preserve"> name.</w:t>
       </w:r>
     </w:p>
     <w:p>
@@ -1332,19 +1254,19 @@
         <w:rPr>
           <w:lang w:val="en-US"/>
         </w:rPr>
-        <w:t xml:space="preserve">The User </w:t>
-      </w:r>
-      <w:r>
-        <w:rPr>
-          <w:lang w:val="en-US"/>
-        </w:rPr>
-        <w:t>enters the group name in the “Filter group” text box.</w:t>
-      </w:r>
-      <w:r>
-        <w:rPr>
-          <w:lang w:val="en-US"/>
-        </w:rPr>
-        <w:t xml:space="preserve"> </w:t>
+        <w:t>The User enters the group name in the “Filter group” text box</w:t>
+      </w:r>
+      <w:r>
+        <w:rPr>
+          <w:lang w:val="en-US"/>
+        </w:rPr>
+        <w:t xml:space="preserve"> and presses “Enter”</w:t>
+      </w:r>
+      <w:r>
+        <w:rPr>
+          <w:lang w:val="en-US"/>
+        </w:rPr>
+        <w:t xml:space="preserve">. </w:t>
       </w:r>
     </w:p>
     <w:p>
@@ -1434,13 +1356,7 @@
         <w:rPr>
           <w:lang w:val="en-US"/>
         </w:rPr>
-        <w:t xml:space="preserve">The User </w:t>
-      </w:r>
-      <w:r>
-        <w:rPr>
-          <w:lang w:val="en-US"/>
-        </w:rPr>
-        <w:t>chooses to see the intersection/union of several groups.</w:t>
+        <w:t>The User chooses to see the intersection/union of several groups.</w:t>
       </w:r>
     </w:p>
     <w:p>
@@ -1472,13 +1388,7 @@
         <w:rPr>
           <w:lang w:val="en-US"/>
         </w:rPr>
-        <w:t xml:space="preserve">Have </w:t>
-      </w:r>
-      <w:r>
-        <w:rPr>
-          <w:lang w:val="en-US"/>
-        </w:rPr>
-        <w:t>more than one group.</w:t>
+        <w:t>Have more than one group.</w:t>
       </w:r>
     </w:p>
     <w:p>
@@ -1509,13 +1419,7 @@
         <w:rPr>
           <w:lang w:val="en-US"/>
         </w:rPr>
-        <w:t xml:space="preserve">The User </w:t>
-      </w:r>
-      <w:r>
-        <w:rPr>
-          <w:lang w:val="en-US"/>
-        </w:rPr>
-        <w:t>selects several groups.</w:t>
+        <w:t>The User selects several groups.</w:t>
       </w:r>
     </w:p>
     <w:p>

</xml_diff>

<commit_message>
update use case descrition
</commit_message>
<xml_diff>
--- a/Project/Phase 1/Sprint 1/Tiago/Use_case_description_Tiago.docx
+++ b/Project/Phase 1/Sprint 1/Tiago/Use_case_description_Tiago.docx
@@ -1049,7 +1049,19 @@
           <w:lang w:val="en-US"/>
         </w:rPr>
         <w:tab/>
-        <w:t xml:space="preserve">3. The User edits the details that he wants: Name, Description, Color, Icon, Hierarchical Context, group Type. </w:t>
+        <w:t>3. The User edits the details that he wants: Name, Description, Color, Icon, Hierarchical Context, group Type</w:t>
+      </w:r>
+      <w:r>
+        <w:rPr>
+          <w:lang w:val="en-US"/>
+        </w:rPr>
+        <w:t xml:space="preserve"> (explicit selection, searching for a keyword, free search expression, specified keywords, cited entries) </w:t>
+      </w:r>
+      <w:r>
+        <w:rPr>
+          <w:lang w:val="en-US"/>
+        </w:rPr>
+        <w:t xml:space="preserve">. </w:t>
       </w:r>
     </w:p>
     <w:p>
@@ -1114,7 +1126,6 @@
         <w:rPr>
           <w:lang w:val="en-US"/>
         </w:rPr>
-        <w:lastRenderedPageBreak/>
         <w:t xml:space="preserve">Use case: </w:t>
       </w:r>
       <w:r>

</xml_diff>